<commit_message>
updated requirements and project design
</commit_message>
<xml_diff>
--- a/doc/Project Design.docx
+++ b/doc/Project Design.docx
@@ -11,8 +11,254 @@
       </w:r>
     </w:p>
     <w:p>
-      <w:bookmarkStart w:id="0" w:name="_GoBack"/>
-      <w:bookmarkEnd w:id="0"/>
+      <w:r>
+        <w:t>List of classes:</w:t>
+      </w:r>
+    </w:p>
+    <w:p>
+      <w:pPr>
+        <w:pStyle w:val="ListParagraph"/>
+        <w:numPr>
+          <w:ilvl w:val="0"/>
+          <w:numId w:val="4"/>
+        </w:numPr>
+      </w:pPr>
+      <w:proofErr w:type="spellStart"/>
+      <w:r>
+        <w:t>Chat_server</w:t>
+      </w:r>
+      <w:proofErr w:type="spellEnd"/>
+      <w:r>
+        <w:t>: Waits for requests from the client and handles the connection to the clients. There will be 1 server to many clients. It will share the chat sessions among the clients.</w:t>
+      </w:r>
+    </w:p>
+    <w:p>
+      <w:pPr>
+        <w:pStyle w:val="ListParagraph"/>
+        <w:numPr>
+          <w:ilvl w:val="0"/>
+          <w:numId w:val="4"/>
+        </w:numPr>
+      </w:pPr>
+      <w:proofErr w:type="spellStart"/>
+      <w:r>
+        <w:t>Chat_session</w:t>
+      </w:r>
+      <w:proofErr w:type="spellEnd"/>
+      <w:r>
+        <w:t xml:space="preserve">: Contains a socket to connect to link the </w:t>
+      </w:r>
+      <w:proofErr w:type="spellStart"/>
+      <w:r>
+        <w:t>chat_server</w:t>
+      </w:r>
+      <w:proofErr w:type="spellEnd"/>
+      <w:r>
+        <w:t xml:space="preserve"> to a </w:t>
+      </w:r>
+      <w:proofErr w:type="spellStart"/>
+      <w:r>
+        <w:t>chat_room</w:t>
+      </w:r>
+      <w:proofErr w:type="spellEnd"/>
+      <w:r>
+        <w:t xml:space="preserve">. It handles the reading and sending of user input messages </w:t>
+      </w:r>
+      <w:r>
+        <w:t>among clients.</w:t>
+      </w:r>
+    </w:p>
+    <w:p>
+      <w:pPr>
+        <w:pStyle w:val="ListParagraph"/>
+        <w:numPr>
+          <w:ilvl w:val="0"/>
+          <w:numId w:val="4"/>
+        </w:numPr>
+      </w:pPr>
+      <w:proofErr w:type="spellStart"/>
+      <w:r>
+        <w:t>Chat_</w:t>
+      </w:r>
+      <w:proofErr w:type="gramStart"/>
+      <w:r>
+        <w:t>participant</w:t>
+      </w:r>
+      <w:proofErr w:type="spellEnd"/>
+      <w:r>
+        <w:t>:</w:t>
+      </w:r>
+      <w:proofErr w:type="gramEnd"/>
+      <w:r>
+        <w:t xml:space="preserve"> individualizes the participants and their messages.</w:t>
+      </w:r>
+    </w:p>
+    <w:p>
+      <w:pPr>
+        <w:pStyle w:val="ListParagraph"/>
+        <w:numPr>
+          <w:ilvl w:val="0"/>
+          <w:numId w:val="4"/>
+        </w:numPr>
+      </w:pPr>
+      <w:proofErr w:type="spellStart"/>
+      <w:r>
+        <w:t>Chat_</w:t>
+      </w:r>
+      <w:proofErr w:type="gramStart"/>
+      <w:r>
+        <w:t>room</w:t>
+      </w:r>
+      <w:proofErr w:type="spellEnd"/>
+      <w:r>
+        <w:t>:</w:t>
+      </w:r>
+      <w:proofErr w:type="gramEnd"/>
+      <w:r>
+        <w:t xml:space="preserve"> holds the pointers of chat participants and recent messages</w:t>
+      </w:r>
+      <w:r>
+        <w:t>. Participants can join and leave a chatroom.</w:t>
+      </w:r>
+      <w:r>
+        <w:t xml:space="preserve"> </w:t>
+      </w:r>
+      <w:r>
+        <w:t xml:space="preserve">It will deliver the message to the session. </w:t>
+      </w:r>
+    </w:p>
+    <w:p>
+      <w:pPr>
+        <w:pStyle w:val="ListParagraph"/>
+        <w:numPr>
+          <w:ilvl w:val="0"/>
+          <w:numId w:val="4"/>
+        </w:numPr>
+      </w:pPr>
+      <w:proofErr w:type="spellStart"/>
+      <w:r>
+        <w:t>Chat_client</w:t>
+      </w:r>
+      <w:proofErr w:type="spellEnd"/>
+      <w:r>
+        <w:t xml:space="preserve">: The main client class that will be used by the user. It is how they will interact with others on </w:t>
+      </w:r>
+      <w:proofErr w:type="spellStart"/>
+      <w:r>
+        <w:t>Superchat</w:t>
+      </w:r>
+      <w:proofErr w:type="spellEnd"/>
+      <w:r>
+        <w:t>.</w:t>
+      </w:r>
+    </w:p>
+    <w:p>
+      <w:pPr>
+        <w:pStyle w:val="ListParagraph"/>
+        <w:numPr>
+          <w:ilvl w:val="0"/>
+          <w:numId w:val="4"/>
+        </w:numPr>
+      </w:pPr>
+      <w:proofErr w:type="spellStart"/>
+      <w:r>
+        <w:t>Chat_message</w:t>
+      </w:r>
+      <w:proofErr w:type="spellEnd"/>
+      <w:r>
+        <w:t xml:space="preserve">: </w:t>
+      </w:r>
+      <w:r>
+        <w:t>Contains the message written by the user. Will be accessed and read by both client and server</w:t>
+      </w:r>
+    </w:p>
+    <w:p>
+      <w:pPr>
+        <w:pStyle w:val="ListParagraph"/>
+        <w:numPr>
+          <w:ilvl w:val="0"/>
+          <w:numId w:val="4"/>
+        </w:numPr>
+      </w:pPr>
+      <w:r>
+        <w:t xml:space="preserve">User: inherited from </w:t>
+      </w:r>
+      <w:proofErr w:type="spellStart"/>
+      <w:r>
+        <w:t>chat_participant</w:t>
+      </w:r>
+      <w:proofErr w:type="spellEnd"/>
+      <w:r>
+        <w:t>, it has more information about individual users.</w:t>
+      </w:r>
+    </w:p>
+    <w:p>
+      <w:pPr>
+        <w:pStyle w:val="ListParagraph"/>
+        <w:numPr>
+          <w:ilvl w:val="0"/>
+          <w:numId w:val="4"/>
+        </w:numPr>
+      </w:pPr>
+      <w:r>
+        <w:t xml:space="preserve">Interface: Main setup for using </w:t>
+      </w:r>
+      <w:proofErr w:type="spellStart"/>
+      <w:r>
+        <w:t>ncurses</w:t>
+      </w:r>
+      <w:proofErr w:type="spellEnd"/>
+      <w:r>
+        <w:t xml:space="preserve"> as GUI. Multiple classes are inherited from it.</w:t>
+      </w:r>
+    </w:p>
+    <w:p>
+      <w:pPr>
+        <w:pStyle w:val="ListParagraph"/>
+        <w:numPr>
+          <w:ilvl w:val="0"/>
+          <w:numId w:val="4"/>
+        </w:numPr>
+      </w:pPr>
+      <w:r>
+        <w:t>Login: Login GUI for users. Will enter username and password to login as a specific user.</w:t>
+      </w:r>
+    </w:p>
+    <w:p>
+      <w:pPr>
+        <w:pStyle w:val="ListParagraph"/>
+        <w:numPr>
+          <w:ilvl w:val="0"/>
+          <w:numId w:val="4"/>
+        </w:numPr>
+      </w:pPr>
+      <w:r>
+        <w:t>Room: The interface for all chatrooms, will display current users, messages, and input box for the user.</w:t>
+      </w:r>
+    </w:p>
+    <w:p>
+      <w:pPr>
+        <w:pStyle w:val="ListParagraph"/>
+        <w:numPr>
+          <w:ilvl w:val="0"/>
+          <w:numId w:val="4"/>
+        </w:numPr>
+      </w:pPr>
+      <w:r>
+        <w:t xml:space="preserve">Menu: this GUI will open upon login and when leaving a room. </w:t>
+      </w:r>
+    </w:p>
+    <w:p>
+      <w:pPr>
+        <w:pStyle w:val="ListParagraph"/>
+        <w:numPr>
+          <w:ilvl w:val="0"/>
+          <w:numId w:val="4"/>
+        </w:numPr>
+      </w:pPr>
+      <w:r>
+        <w:t xml:space="preserve">Manager: a GUI to manage the server. </w:t>
+      </w:r>
     </w:p>
     <w:p/>
     <w:p/>
@@ -23,8 +269,18 @@
     <w:p/>
     <w:p/>
     <w:p/>
-    <w:p>
-      <w:r>
+    <w:p/>
+    <w:p/>
+    <w:p/>
+    <w:p/>
+    <w:p/>
+    <w:p>
+      <w:bookmarkStart w:id="0" w:name="_GoBack"/>
+      <w:bookmarkEnd w:id="0"/>
+    </w:p>
+    <w:p>
+      <w:r>
+        <w:lastRenderedPageBreak/>
         <w:t>============================</w:t>
       </w:r>
     </w:p>
@@ -167,7 +423,6 @@
         </w:numPr>
       </w:pPr>
       <w:r>
-        <w:lastRenderedPageBreak/>
         <w:t xml:space="preserve">User: The purpose of this class is to be the parent class of both types of users (super user and participant.) This will be a virtual class that will have most of the functionality of the other two classes that will be passed down via inheritance. Both types of users will have a string for their name, integer for their ID number, </w:t>
       </w:r>
       <w:r>
@@ -441,6 +696,184 @@
     </w:lvl>
   </w:abstractNum>
   <w:abstractNum w:abstractNumId="2" w15:restartNumberingAfterBreak="0">
+    <w:nsid w:val="551606DA"/>
+    <w:multiLevelType w:val="hybridMultilevel"/>
+    <w:tmpl w:val="487051E0"/>
+    <w:lvl w:ilvl="0" w:tplc="0409000F">
+      <w:start w:val="1"/>
+      <w:numFmt w:val="decimal"/>
+      <w:lvlText w:val="%1."/>
+      <w:lvlJc w:val="left"/>
+      <w:pPr>
+        <w:ind w:left="720" w:hanging="360"/>
+      </w:pPr>
+      <w:rPr>
+        <w:rFonts w:hint="default"/>
+      </w:rPr>
+    </w:lvl>
+    <w:lvl w:ilvl="1" w:tplc="04090019" w:tentative="1">
+      <w:start w:val="1"/>
+      <w:numFmt w:val="lowerLetter"/>
+      <w:lvlText w:val="%2."/>
+      <w:lvlJc w:val="left"/>
+      <w:pPr>
+        <w:ind w:left="1440" w:hanging="360"/>
+      </w:pPr>
+    </w:lvl>
+    <w:lvl w:ilvl="2" w:tplc="0409001B" w:tentative="1">
+      <w:start w:val="1"/>
+      <w:numFmt w:val="lowerRoman"/>
+      <w:lvlText w:val="%3."/>
+      <w:lvlJc w:val="right"/>
+      <w:pPr>
+        <w:ind w:left="2160" w:hanging="180"/>
+      </w:pPr>
+    </w:lvl>
+    <w:lvl w:ilvl="3" w:tplc="0409000F" w:tentative="1">
+      <w:start w:val="1"/>
+      <w:numFmt w:val="decimal"/>
+      <w:lvlText w:val="%4."/>
+      <w:lvlJc w:val="left"/>
+      <w:pPr>
+        <w:ind w:left="2880" w:hanging="360"/>
+      </w:pPr>
+    </w:lvl>
+    <w:lvl w:ilvl="4" w:tplc="04090019" w:tentative="1">
+      <w:start w:val="1"/>
+      <w:numFmt w:val="lowerLetter"/>
+      <w:lvlText w:val="%5."/>
+      <w:lvlJc w:val="left"/>
+      <w:pPr>
+        <w:ind w:left="3600" w:hanging="360"/>
+      </w:pPr>
+    </w:lvl>
+    <w:lvl w:ilvl="5" w:tplc="0409001B" w:tentative="1">
+      <w:start w:val="1"/>
+      <w:numFmt w:val="lowerRoman"/>
+      <w:lvlText w:val="%6."/>
+      <w:lvlJc w:val="right"/>
+      <w:pPr>
+        <w:ind w:left="4320" w:hanging="180"/>
+      </w:pPr>
+    </w:lvl>
+    <w:lvl w:ilvl="6" w:tplc="0409000F" w:tentative="1">
+      <w:start w:val="1"/>
+      <w:numFmt w:val="decimal"/>
+      <w:lvlText w:val="%7."/>
+      <w:lvlJc w:val="left"/>
+      <w:pPr>
+        <w:ind w:left="5040" w:hanging="360"/>
+      </w:pPr>
+    </w:lvl>
+    <w:lvl w:ilvl="7" w:tplc="04090019" w:tentative="1">
+      <w:start w:val="1"/>
+      <w:numFmt w:val="lowerLetter"/>
+      <w:lvlText w:val="%8."/>
+      <w:lvlJc w:val="left"/>
+      <w:pPr>
+        <w:ind w:left="5760" w:hanging="360"/>
+      </w:pPr>
+    </w:lvl>
+    <w:lvl w:ilvl="8" w:tplc="0409001B" w:tentative="1">
+      <w:start w:val="1"/>
+      <w:numFmt w:val="lowerRoman"/>
+      <w:lvlText w:val="%9."/>
+      <w:lvlJc w:val="right"/>
+      <w:pPr>
+        <w:ind w:left="6480" w:hanging="180"/>
+      </w:pPr>
+    </w:lvl>
+  </w:abstractNum>
+  <w:abstractNum w:abstractNumId="3" w15:restartNumberingAfterBreak="0">
+    <w:nsid w:val="57040AB0"/>
+    <w:multiLevelType w:val="hybridMultilevel"/>
+    <w:tmpl w:val="07964AE8"/>
+    <w:lvl w:ilvl="0" w:tplc="0409000F">
+      <w:start w:val="1"/>
+      <w:numFmt w:val="decimal"/>
+      <w:lvlText w:val="%1."/>
+      <w:lvlJc w:val="left"/>
+      <w:pPr>
+        <w:ind w:left="720" w:hanging="360"/>
+      </w:pPr>
+      <w:rPr>
+        <w:rFonts w:hint="default"/>
+      </w:rPr>
+    </w:lvl>
+    <w:lvl w:ilvl="1" w:tplc="04090019" w:tentative="1">
+      <w:start w:val="1"/>
+      <w:numFmt w:val="lowerLetter"/>
+      <w:lvlText w:val="%2."/>
+      <w:lvlJc w:val="left"/>
+      <w:pPr>
+        <w:ind w:left="1440" w:hanging="360"/>
+      </w:pPr>
+    </w:lvl>
+    <w:lvl w:ilvl="2" w:tplc="0409001B" w:tentative="1">
+      <w:start w:val="1"/>
+      <w:numFmt w:val="lowerRoman"/>
+      <w:lvlText w:val="%3."/>
+      <w:lvlJc w:val="right"/>
+      <w:pPr>
+        <w:ind w:left="2160" w:hanging="180"/>
+      </w:pPr>
+    </w:lvl>
+    <w:lvl w:ilvl="3" w:tplc="0409000F" w:tentative="1">
+      <w:start w:val="1"/>
+      <w:numFmt w:val="decimal"/>
+      <w:lvlText w:val="%4."/>
+      <w:lvlJc w:val="left"/>
+      <w:pPr>
+        <w:ind w:left="2880" w:hanging="360"/>
+      </w:pPr>
+    </w:lvl>
+    <w:lvl w:ilvl="4" w:tplc="04090019" w:tentative="1">
+      <w:start w:val="1"/>
+      <w:numFmt w:val="lowerLetter"/>
+      <w:lvlText w:val="%5."/>
+      <w:lvlJc w:val="left"/>
+      <w:pPr>
+        <w:ind w:left="3600" w:hanging="360"/>
+      </w:pPr>
+    </w:lvl>
+    <w:lvl w:ilvl="5" w:tplc="0409001B" w:tentative="1">
+      <w:start w:val="1"/>
+      <w:numFmt w:val="lowerRoman"/>
+      <w:lvlText w:val="%6."/>
+      <w:lvlJc w:val="right"/>
+      <w:pPr>
+        <w:ind w:left="4320" w:hanging="180"/>
+      </w:pPr>
+    </w:lvl>
+    <w:lvl w:ilvl="6" w:tplc="0409000F" w:tentative="1">
+      <w:start w:val="1"/>
+      <w:numFmt w:val="decimal"/>
+      <w:lvlText w:val="%7."/>
+      <w:lvlJc w:val="left"/>
+      <w:pPr>
+        <w:ind w:left="5040" w:hanging="360"/>
+      </w:pPr>
+    </w:lvl>
+    <w:lvl w:ilvl="7" w:tplc="04090019" w:tentative="1">
+      <w:start w:val="1"/>
+      <w:numFmt w:val="lowerLetter"/>
+      <w:lvlText w:val="%8."/>
+      <w:lvlJc w:val="left"/>
+      <w:pPr>
+        <w:ind w:left="5760" w:hanging="360"/>
+      </w:pPr>
+    </w:lvl>
+    <w:lvl w:ilvl="8" w:tplc="0409001B" w:tentative="1">
+      <w:start w:val="1"/>
+      <w:numFmt w:val="lowerRoman"/>
+      <w:lvlText w:val="%9."/>
+      <w:lvlJc w:val="right"/>
+      <w:pPr>
+        <w:ind w:left="6480" w:hanging="180"/>
+      </w:pPr>
+    </w:lvl>
+  </w:abstractNum>
+  <w:abstractNum w:abstractNumId="4" w15:restartNumberingAfterBreak="0">
     <w:nsid w:val="59E90F05"/>
     <w:multiLevelType w:val="hybridMultilevel"/>
     <w:tmpl w:val="D1D21CF4"/>
@@ -530,10 +963,16 @@
     <w:abstractNumId w:val="1"/>
   </w:num>
   <w:num w:numId="2">
-    <w:abstractNumId w:val="2"/>
+    <w:abstractNumId w:val="4"/>
   </w:num>
   <w:num w:numId="3">
     <w:abstractNumId w:val="0"/>
+  </w:num>
+  <w:num w:numId="4">
+    <w:abstractNumId w:val="3"/>
+  </w:num>
+  <w:num w:numId="5">
+    <w:abstractNumId w:val="2"/>
   </w:num>
 </w:numbering>
 </file>

</xml_diff>